<commit_message>
fix: unify the shape of the page.
</commit_message>
<xml_diff>
--- a/docs/界面原型实现.docx
+++ b/docs/界面原型实现.docx
@@ -42,14 +42,24 @@
       </w:r>
     </w:p>
     <w:p>
+      <w:pPr>
+        <w:rPr>
+          <w:noProof/>
+        </w:rPr>
+      </w:pPr>
+    </w:p>
+    <w:p>
+      <w:pPr>
+        <w:jc w:val="center"/>
+      </w:pPr>
       <w:r>
         <w:rPr>
           <w:noProof/>
         </w:rPr>
         <w:drawing>
-          <wp:inline distT="0" distB="0" distL="0" distR="0" wp14:anchorId="48073D04" wp14:editId="7B8DE54E">
-            <wp:extent cx="5274310" cy="2746375"/>
-            <wp:effectExtent l="0" t="0" r="2540" b="0"/>
+          <wp:inline distT="0" distB="0" distL="0" distR="0" wp14:anchorId="48073D04" wp14:editId="413B2F1E">
+            <wp:extent cx="5201920" cy="2798445"/>
+            <wp:effectExtent l="0" t="0" r="0" b="1905"/>
             <wp:docPr id="1" name="图片 1"/>
             <wp:cNvGraphicFramePr>
               <a:graphicFrameLocks xmlns:a="http://schemas.openxmlformats.org/drawingml/2006/main" noChangeAspect="1"/>
@@ -63,7 +73,7 @@
                       <a:picLocks noChangeAspect="1" noChangeArrowheads="1"/>
                     </pic:cNvPicPr>
                   </pic:nvPicPr>
-                  <pic:blipFill>
+                  <pic:blipFill rotWithShape="1">
                     <a:blip r:embed="rId5">
                       <a:extLst>
                         <a:ext uri="{28A0092B-C50C-407E-A947-70E740481C1C}">
@@ -71,15 +81,13 @@
                         </a:ext>
                       </a:extLst>
                     </a:blip>
-                    <a:srcRect/>
-                    <a:stretch>
-                      <a:fillRect/>
-                    </a:stretch>
+                    <a:srcRect r="3208"/>
+                    <a:stretch/>
                   </pic:blipFill>
                   <pic:spPr bwMode="auto">
                     <a:xfrm>
                       <a:off x="0" y="0"/>
-                      <a:ext cx="5274310" cy="2746375"/>
+                      <a:ext cx="5202855" cy="2798948"/>
                     </a:xfrm>
                     <a:prstGeom prst="rect">
                       <a:avLst/>
@@ -88,6 +96,11 @@
                     <a:ln>
                       <a:noFill/>
                     </a:ln>
+                    <a:extLst>
+                      <a:ext uri="{53640926-AAD7-44D8-BBD7-CCE9431645EC}">
+                        <a14:shadowObscured xmlns:a14="http://schemas.microsoft.com/office/drawing/2010/main"/>
+                      </a:ext>
+                    </a:extLst>
                   </pic:spPr>
                 </pic:pic>
               </a:graphicData>
@@ -113,12 +126,10 @@
       </w:r>
     </w:p>
     <w:p>
-      <w:pPr>
+      <w:r>
         <w:rPr>
-          <w:rFonts w:hint="eastAsia"/>
+          <w:noProof/>
         </w:rPr>
-      </w:pPr>
-      <w:r>
         <w:drawing>
           <wp:inline distT="0" distB="0" distL="0" distR="0" wp14:anchorId="7D75A1FB" wp14:editId="443FBEF3">
             <wp:extent cx="5274310" cy="3636645"/>

</xml_diff>

<commit_message>
update: add search page in frontend prototype
</commit_message>
<xml_diff>
--- a/docs/界面原型实现.docx
+++ b/docs/界面原型实现.docx
@@ -33,6 +33,9 @@
           <w:ilvl w:val="0"/>
           <w:numId w:val="1"/>
         </w:numPr>
+        <w:rPr>
+          <w:rFonts w:hint="eastAsia"/>
+        </w:rPr>
       </w:pPr>
       <w:r>
         <w:rPr>
@@ -40,13 +43,6 @@
         </w:rPr>
         <w:t>登陆页面</w:t>
       </w:r>
-    </w:p>
-    <w:p>
-      <w:pPr>
-        <w:rPr>
-          <w:noProof/>
-        </w:rPr>
-      </w:pPr>
     </w:p>
     <w:p>
       <w:pPr>
@@ -74,7 +70,7 @@
                     </pic:cNvPicPr>
                   </pic:nvPicPr>
                   <pic:blipFill rotWithShape="1">
-                    <a:blip r:embed="rId5">
+                    <a:blip r:embed="rId7">
                       <a:extLst>
                         <a:ext uri="{28A0092B-C50C-407E-A947-70E740481C1C}">
                           <a14:useLocalDpi xmlns:a14="http://schemas.microsoft.com/office/drawing/2010/main" val="0"/>
@@ -146,7 +142,7 @@
                     <pic:cNvPicPr/>
                   </pic:nvPicPr>
                   <pic:blipFill>
-                    <a:blip r:embed="rId6"/>
+                    <a:blip r:embed="rId8"/>
                     <a:stretch>
                       <a:fillRect/>
                     </a:stretch>
@@ -175,6 +171,44 @@
     </w:sectPr>
   </w:body>
 </w:document>
+</file>
+
+<file path=word/endnotes.xml><?xml version="1.0" encoding="utf-8"?>
+<w:endnotes xmlns:wpc="http://schemas.microsoft.com/office/word/2010/wordprocessingCanvas" xmlns:cx="http://schemas.microsoft.com/office/drawing/2014/chartex" xmlns:cx1="http://schemas.microsoft.com/office/drawing/2015/9/8/chartex" xmlns:cx2="http://schemas.microsoft.com/office/drawing/2015/10/21/chartex" xmlns:cx3="http://schemas.microsoft.com/office/drawing/2016/5/9/chartex" xmlns:cx4="http://schemas.microsoft.com/office/drawing/2016/5/10/chartex" xmlns:cx5="http://schemas.microsoft.com/office/drawing/2016/5/11/chartex" xmlns:cx6="http://schemas.microsoft.com/office/drawing/2016/5/12/chartex" xmlns:cx7="http://schemas.microsoft.com/office/drawing/2016/5/13/chartex" xmlns:cx8="http://schemas.microsoft.com/office/drawing/2016/5/14/chartex" xmlns:mc="http://schemas.openxmlformats.org/markup-compatibility/2006" xmlns:aink="http://schemas.microsoft.com/office/drawing/2016/ink" xmlns:am3d="http://schemas.microsoft.com/office/drawing/2017/model3d" xmlns:o="urn:schemas-microsoft-com:office:office" xmlns:r="http://schemas.openxmlformats.org/officeDocument/2006/relationships" xmlns:m="http://schemas.openxmlformats.org/officeDocument/2006/math" xmlns:v="urn:schemas-microsoft-com:vml" xmlns:wp14="http://schemas.microsoft.com/office/word/2010/wordprocessingDrawing" xmlns:wp="http://schemas.openxmlformats.org/drawingml/2006/wordprocessingDrawing" xmlns:w10="urn:schemas-microsoft-com:office:word" xmlns:w="http://schemas.openxmlformats.org/wordprocessingml/2006/main" xmlns:w14="http://schemas.microsoft.com/office/word/2010/wordml" xmlns:w15="http://schemas.microsoft.com/office/word/2012/wordml" xmlns:w16cex="http://schemas.microsoft.com/office/word/2018/wordml/cex" xmlns:w16cid="http://schemas.microsoft.com/office/word/2016/wordml/cid" xmlns:w16="http://schemas.microsoft.com/office/word/2018/wordml" xmlns:w16sdtdh="http://schemas.microsoft.com/office/word/2020/wordml/sdtdatahash" xmlns:w16se="http://schemas.microsoft.com/office/word/2015/wordml/symex" xmlns:wpg="http://schemas.microsoft.com/office/word/2010/wordprocessingGroup" xmlns:wpi="http://schemas.microsoft.com/office/word/2010/wordprocessingInk" xmlns:wne="http://schemas.microsoft.com/office/word/2006/wordml" xmlns:wps="http://schemas.microsoft.com/office/word/2010/wordprocessingShape" mc:Ignorable="w14 w15 w16se w16cid w16 w16cex w16sdtdh wp14">
+  <w:endnote w:type="separator" w:id="-1">
+    <w:p>
+      <w:r>
+        <w:separator/>
+      </w:r>
+    </w:p>
+  </w:endnote>
+  <w:endnote w:type="continuationSeparator" w:id="0">
+    <w:p>
+      <w:r>
+        <w:continuationSeparator/>
+      </w:r>
+    </w:p>
+  </w:endnote>
+</w:endnotes>
+</file>
+
+<file path=word/footnotes.xml><?xml version="1.0" encoding="utf-8"?>
+<w:footnotes xmlns:wpc="http://schemas.microsoft.com/office/word/2010/wordprocessingCanvas" xmlns:cx="http://schemas.microsoft.com/office/drawing/2014/chartex" xmlns:cx1="http://schemas.microsoft.com/office/drawing/2015/9/8/chartex" xmlns:cx2="http://schemas.microsoft.com/office/drawing/2015/10/21/chartex" xmlns:cx3="http://schemas.microsoft.com/office/drawing/2016/5/9/chartex" xmlns:cx4="http://schemas.microsoft.com/office/drawing/2016/5/10/chartex" xmlns:cx5="http://schemas.microsoft.com/office/drawing/2016/5/11/chartex" xmlns:cx6="http://schemas.microsoft.com/office/drawing/2016/5/12/chartex" xmlns:cx7="http://schemas.microsoft.com/office/drawing/2016/5/13/chartex" xmlns:cx8="http://schemas.microsoft.com/office/drawing/2016/5/14/chartex" xmlns:mc="http://schemas.openxmlformats.org/markup-compatibility/2006" xmlns:aink="http://schemas.microsoft.com/office/drawing/2016/ink" xmlns:am3d="http://schemas.microsoft.com/office/drawing/2017/model3d" xmlns:o="urn:schemas-microsoft-com:office:office" xmlns:r="http://schemas.openxmlformats.org/officeDocument/2006/relationships" xmlns:m="http://schemas.openxmlformats.org/officeDocument/2006/math" xmlns:v="urn:schemas-microsoft-com:vml" xmlns:wp14="http://schemas.microsoft.com/office/word/2010/wordprocessingDrawing" xmlns:wp="http://schemas.openxmlformats.org/drawingml/2006/wordprocessingDrawing" xmlns:w10="urn:schemas-microsoft-com:office:word" xmlns:w="http://schemas.openxmlformats.org/wordprocessingml/2006/main" xmlns:w14="http://schemas.microsoft.com/office/word/2010/wordml" xmlns:w15="http://schemas.microsoft.com/office/word/2012/wordml" xmlns:w16cex="http://schemas.microsoft.com/office/word/2018/wordml/cex" xmlns:w16cid="http://schemas.microsoft.com/office/word/2016/wordml/cid" xmlns:w16="http://schemas.microsoft.com/office/word/2018/wordml" xmlns:w16sdtdh="http://schemas.microsoft.com/office/word/2020/wordml/sdtdatahash" xmlns:w16se="http://schemas.microsoft.com/office/word/2015/wordml/symex" xmlns:wpg="http://schemas.microsoft.com/office/word/2010/wordprocessingGroup" xmlns:wpi="http://schemas.microsoft.com/office/word/2010/wordprocessingInk" xmlns:wne="http://schemas.microsoft.com/office/word/2006/wordml" xmlns:wps="http://schemas.microsoft.com/office/word/2010/wordprocessingShape" mc:Ignorable="w14 w15 w16se w16cid w16 w16cex w16sdtdh wp14">
+  <w:footnote w:type="separator" w:id="-1">
+    <w:p>
+      <w:r>
+        <w:separator/>
+      </w:r>
+    </w:p>
+  </w:footnote>
+  <w:footnote w:type="continuationSeparator" w:id="0">
+    <w:p>
+      <w:r>
+        <w:continuationSeparator/>
+      </w:r>
+    </w:p>
+  </w:footnote>
+</w:footnotes>
 </file>
 
 <file path=word/numbering.xml><?xml version="1.0" encoding="utf-8"?>
@@ -809,6 +843,71 @@
       <w:szCs w:val="32"/>
     </w:rPr>
   </w:style>
+  <w:style w:type="paragraph" w:styleId="a3">
+    <w:name w:val="header"/>
+    <w:basedOn w:val="a"/>
+    <w:link w:val="a4"/>
+    <w:uiPriority w:val="99"/>
+    <w:unhideWhenUsed/>
+    <w:rsid w:val="00255B64"/>
+    <w:pPr>
+      <w:pBdr>
+        <w:bottom w:val="single" w:sz="6" w:space="1" w:color="auto"/>
+      </w:pBdr>
+      <w:tabs>
+        <w:tab w:val="center" w:pos="4153"/>
+        <w:tab w:val="right" w:pos="8306"/>
+      </w:tabs>
+      <w:snapToGrid w:val="0"/>
+      <w:jc w:val="center"/>
+    </w:pPr>
+    <w:rPr>
+      <w:sz w:val="18"/>
+      <w:szCs w:val="18"/>
+    </w:rPr>
+  </w:style>
+  <w:style w:type="character" w:customStyle="1" w:styleId="a4">
+    <w:name w:val="页眉 字符"/>
+    <w:basedOn w:val="a0"/>
+    <w:link w:val="a3"/>
+    <w:uiPriority w:val="99"/>
+    <w:rsid w:val="00255B64"/>
+    <w:rPr>
+      <w:sz w:val="18"/>
+      <w:szCs w:val="18"/>
+    </w:rPr>
+  </w:style>
+  <w:style w:type="paragraph" w:styleId="a5">
+    <w:name w:val="footer"/>
+    <w:basedOn w:val="a"/>
+    <w:link w:val="a6"/>
+    <w:uiPriority w:val="99"/>
+    <w:unhideWhenUsed/>
+    <w:rsid w:val="00255B64"/>
+    <w:pPr>
+      <w:tabs>
+        <w:tab w:val="center" w:pos="4153"/>
+        <w:tab w:val="right" w:pos="8306"/>
+      </w:tabs>
+      <w:snapToGrid w:val="0"/>
+      <w:jc w:val="left"/>
+    </w:pPr>
+    <w:rPr>
+      <w:sz w:val="18"/>
+      <w:szCs w:val="18"/>
+    </w:rPr>
+  </w:style>
+  <w:style w:type="character" w:customStyle="1" w:styleId="a6">
+    <w:name w:val="页脚 字符"/>
+    <w:basedOn w:val="a0"/>
+    <w:link w:val="a5"/>
+    <w:uiPriority w:val="99"/>
+    <w:rsid w:val="00255B64"/>
+    <w:rPr>
+      <w:sz w:val="18"/>
+      <w:szCs w:val="18"/>
+    </w:rPr>
+  </w:style>
 </w:styles>
 </file>
 

</xml_diff>

<commit_message>
update: add config page for frondend prototype.
</commit_message>
<xml_diff>
--- a/docs/界面原型实现.docx
+++ b/docs/界面原型实现.docx
@@ -33,9 +33,6 @@
           <w:ilvl w:val="0"/>
           <w:numId w:val="1"/>
         </w:numPr>
-        <w:rPr>
-          <w:rFonts w:hint="eastAsia"/>
-        </w:rPr>
       </w:pPr>
       <w:r>
         <w:rPr>
@@ -162,6 +159,45 @@
           </wp:inline>
         </w:drawing>
       </w:r>
+    </w:p>
+    <w:p/>
+    <w:p>
+      <w:pPr>
+        <w:pStyle w:val="3"/>
+        <w:numPr>
+          <w:ilvl w:val="0"/>
+          <w:numId w:val="1"/>
+        </w:numPr>
+      </w:pPr>
+      <w:r>
+        <w:rPr>
+          <w:rFonts w:hint="eastAsia"/>
+        </w:rPr>
+        <w:t>查询页面</w:t>
+      </w:r>
+    </w:p>
+    <w:p/>
+    <w:p>
+      <w:pPr>
+        <w:pStyle w:val="3"/>
+        <w:numPr>
+          <w:ilvl w:val="0"/>
+          <w:numId w:val="1"/>
+        </w:numPr>
+      </w:pPr>
+      <w:r>
+        <w:rPr>
+          <w:rFonts w:hint="eastAsia"/>
+        </w:rPr>
+        <w:t>配置页面</w:t>
+      </w:r>
+    </w:p>
+    <w:p>
+      <w:pPr>
+        <w:rPr>
+          <w:rFonts w:hint="eastAsia"/>
+        </w:rPr>
+      </w:pPr>
     </w:p>
     <w:sectPr>
       <w:pgSz w:w="11906" w:h="16838"/>

</xml_diff>

<commit_message>
update: add statistic page of frontend prototype.
</commit_message>
<xml_diff>
--- a/docs/界面原型实现.docx
+++ b/docs/界面原型实现.docx
@@ -38,7 +38,19 @@
         <w:rPr>
           <w:rFonts w:hint="eastAsia"/>
         </w:rPr>
-        <w:t>登陆页面</w:t>
+        <w:t>登</w:t>
+      </w:r>
+      <w:r>
+        <w:rPr>
+          <w:rFonts w:hint="eastAsia"/>
+        </w:rPr>
+        <w:t>录</w:t>
+      </w:r>
+      <w:r>
+        <w:rPr>
+          <w:rFonts w:hint="eastAsia"/>
+        </w:rPr>
+        <w:t>页面</w:t>
       </w:r>
     </w:p>
     <w:p>
@@ -115,6 +127,30 @@
           <w:rFonts w:hint="eastAsia"/>
         </w:rPr>
         <w:lastRenderedPageBreak/>
+        <w:t>【添加</w:t>
+      </w:r>
+      <w:r>
+        <w:rPr>
+          <w:rFonts w:hint="eastAsia"/>
+        </w:rPr>
+        <w:t>/修改</w:t>
+      </w:r>
+      <w:r>
+        <w:rPr>
+          <w:rFonts w:hint="eastAsia"/>
+        </w:rPr>
+        <w:t>页面</w:t>
+      </w:r>
+      <w:r>
+        <w:rPr>
+          <w:rFonts w:hint="eastAsia"/>
+        </w:rPr>
+        <w:t>】</w:t>
+      </w:r>
+      <w:r>
+        <w:rPr>
+          <w:rFonts w:hint="eastAsia"/>
+        </w:rPr>
         <w:t>边缘端管理</w:t>
       </w:r>
     </w:p>
@@ -124,10 +160,10 @@
           <w:noProof/>
         </w:rPr>
         <w:drawing>
-          <wp:inline distT="0" distB="0" distL="0" distR="0" wp14:anchorId="7D75A1FB" wp14:editId="443FBEF3">
-            <wp:extent cx="5274310" cy="3636645"/>
-            <wp:effectExtent l="0" t="0" r="2540" b="1905"/>
-            <wp:docPr id="3" name="图片 3"/>
+          <wp:inline distT="0" distB="0" distL="0" distR="0" wp14:anchorId="68716EFF" wp14:editId="69645E44">
+            <wp:extent cx="5274310" cy="3624580"/>
+            <wp:effectExtent l="0" t="0" r="2540" b="0"/>
+            <wp:docPr id="4" name="图片 4"/>
             <wp:cNvGraphicFramePr>
               <a:graphicFrameLocks xmlns:a="http://schemas.openxmlformats.org/drawingml/2006/main" noChangeAspect="1"/>
             </wp:cNvGraphicFramePr>
@@ -147,7 +183,7 @@
                   <pic:spPr>
                     <a:xfrm>
                       <a:off x="0" y="0"/>
-                      <a:ext cx="5274310" cy="3636645"/>
+                      <a:ext cx="5274310" cy="3624580"/>
                     </a:xfrm>
                     <a:prstGeom prst="rect">
                       <a:avLst/>
@@ -160,6 +196,62 @@
         </w:drawing>
       </w:r>
     </w:p>
+    <w:p>
+      <w:r>
+        <w:rPr>
+          <w:rFonts w:hint="eastAsia"/>
+        </w:rPr>
+        <w:t>注：</w:t>
+      </w:r>
+      <w:r>
+        <w:rPr>
+          <w:rFonts w:hint="eastAsia"/>
+        </w:rPr>
+        <w:t>边缘端配置</w:t>
+      </w:r>
+      <w:r>
+        <w:rPr>
+          <w:rFonts w:hint="eastAsia"/>
+        </w:rPr>
+        <w:t>、</w:t>
+      </w:r>
+      <w:r>
+        <w:rPr>
+          <w:rFonts w:hint="eastAsia"/>
+        </w:rPr>
+        <w:t>语义</w:t>
+      </w:r>
+      <w:r>
+        <w:rPr>
+          <w:rFonts w:hint="eastAsia"/>
+        </w:rPr>
+        <w:t>规则配置</w:t>
+      </w:r>
+      <w:r>
+        <w:rPr>
+          <w:rFonts w:hint="eastAsia"/>
+        </w:rPr>
+        <w:t>、</w:t>
+      </w:r>
+      <w:r>
+        <w:rPr>
+          <w:rFonts w:hint="eastAsia"/>
+        </w:rPr>
+        <w:t>添加模型等模块</w:t>
+      </w:r>
+      <w:r>
+        <w:rPr>
+          <w:rFonts w:hint="eastAsia"/>
+        </w:rPr>
+        <w:t>均参照此界面原型设计</w:t>
+      </w:r>
+      <w:r>
+        <w:rPr>
+          <w:rFonts w:hint="eastAsia"/>
+        </w:rPr>
+        <w:t>。</w:t>
+      </w:r>
+    </w:p>
     <w:p/>
     <w:p>
       <w:pPr>
@@ -173,7 +265,115 @@
         <w:rPr>
           <w:rFonts w:hint="eastAsia"/>
         </w:rPr>
-        <w:t>查询页面</w:t>
+        <w:lastRenderedPageBreak/>
+        <w:t>【</w:t>
+      </w:r>
+      <w:r>
+        <w:rPr>
+          <w:rFonts w:hint="eastAsia"/>
+        </w:rPr>
+        <w:t>查询</w:t>
+      </w:r>
+      <w:r>
+        <w:rPr>
+          <w:rFonts w:hint="eastAsia"/>
+        </w:rPr>
+        <w:t>页面</w:t>
+      </w:r>
+      <w:r>
+        <w:rPr>
+          <w:rFonts w:hint="eastAsia"/>
+        </w:rPr>
+        <w:t>】</w:t>
+      </w:r>
+      <w:r>
+        <w:rPr>
+          <w:rFonts w:hint="eastAsia"/>
+        </w:rPr>
+        <w:t>查看语义规则</w:t>
+      </w:r>
+    </w:p>
+    <w:p>
+      <w:pPr>
+        <w:jc w:val="center"/>
+        <w:rPr>
+          <w:rFonts w:hint="eastAsia"/>
+        </w:rPr>
+      </w:pPr>
+      <w:r>
+        <w:drawing>
+          <wp:inline distT="0" distB="0" distL="0" distR="0" wp14:anchorId="5FFDEC30" wp14:editId="60154A45">
+            <wp:extent cx="5274310" cy="3935095"/>
+            <wp:effectExtent l="0" t="0" r="2540" b="8255"/>
+            <wp:docPr id="5" name="图片 5"/>
+            <wp:cNvGraphicFramePr>
+              <a:graphicFrameLocks xmlns:a="http://schemas.openxmlformats.org/drawingml/2006/main" noChangeAspect="1"/>
+            </wp:cNvGraphicFramePr>
+            <a:graphic xmlns:a="http://schemas.openxmlformats.org/drawingml/2006/main">
+              <a:graphicData uri="http://schemas.openxmlformats.org/drawingml/2006/picture">
+                <pic:pic xmlns:pic="http://schemas.openxmlformats.org/drawingml/2006/picture">
+                  <pic:nvPicPr>
+                    <pic:cNvPr id="1" name=""/>
+                    <pic:cNvPicPr/>
+                  </pic:nvPicPr>
+                  <pic:blipFill>
+                    <a:blip r:embed="rId9"/>
+                    <a:stretch>
+                      <a:fillRect/>
+                    </a:stretch>
+                  </pic:blipFill>
+                  <pic:spPr>
+                    <a:xfrm>
+                      <a:off x="0" y="0"/>
+                      <a:ext cx="5274310" cy="3935095"/>
+                    </a:xfrm>
+                    <a:prstGeom prst="rect">
+                      <a:avLst/>
+                    </a:prstGeom>
+                  </pic:spPr>
+                </pic:pic>
+              </a:graphicData>
+            </a:graphic>
+          </wp:inline>
+        </w:drawing>
+      </w:r>
+    </w:p>
+    <w:p>
+      <w:r>
+        <w:rPr>
+          <w:rFonts w:hint="eastAsia"/>
+        </w:rPr>
+        <w:t>注：</w:t>
+      </w:r>
+      <w:r>
+        <w:rPr>
+          <w:rFonts w:hint="eastAsia"/>
+        </w:rPr>
+        <w:t>查看边缘端</w:t>
+      </w:r>
+      <w:r>
+        <w:rPr>
+          <w:rFonts w:hint="eastAsia"/>
+        </w:rPr>
+        <w:t>、</w:t>
+      </w:r>
+      <w:r>
+        <w:rPr>
+          <w:rFonts w:hint="eastAsia"/>
+        </w:rPr>
+        <w:t>数据包查看</w:t>
+      </w:r>
+      <w:r>
+        <w:rPr>
+          <w:rFonts w:hint="eastAsia"/>
+        </w:rPr>
+        <w:t>、</w:t>
+      </w:r>
+      <w:r>
+        <w:rPr>
+          <w:rFonts w:hint="eastAsia"/>
+        </w:rPr>
+        <w:t>查看模型等模块均参照此界面原型设计。</w:t>
       </w:r>
     </w:p>
     <w:p/>
@@ -189,15 +389,82 @@
         <w:rPr>
           <w:rFonts w:hint="eastAsia"/>
         </w:rPr>
-        <w:t>配置页面</w:t>
-      </w:r>
-    </w:p>
-    <w:p>
-      <w:pPr>
-        <w:rPr>
-          <w:rFonts w:hint="eastAsia"/>
-        </w:rPr>
-      </w:pPr>
+        <w:lastRenderedPageBreak/>
+        <w:t>数据</w:t>
+      </w:r>
+      <w:r>
+        <w:rPr>
+          <w:rFonts w:hint="eastAsia"/>
+        </w:rPr>
+        <w:t>统计</w:t>
+      </w:r>
+      <w:r>
+        <w:rPr>
+          <w:rFonts w:hint="eastAsia"/>
+        </w:rPr>
+        <w:t>页面</w:t>
+      </w:r>
+    </w:p>
+    <w:p>
+      <w:r>
+        <w:drawing>
+          <wp:inline distT="0" distB="0" distL="0" distR="0" wp14:anchorId="0DBDD448" wp14:editId="5B7341F5">
+            <wp:extent cx="5274310" cy="4095115"/>
+            <wp:effectExtent l="0" t="0" r="2540" b="635"/>
+            <wp:docPr id="3" name="图片 3"/>
+            <wp:cNvGraphicFramePr>
+              <a:graphicFrameLocks xmlns:a="http://schemas.openxmlformats.org/drawingml/2006/main" noChangeAspect="1"/>
+            </wp:cNvGraphicFramePr>
+            <a:graphic xmlns:a="http://schemas.openxmlformats.org/drawingml/2006/main">
+              <a:graphicData uri="http://schemas.openxmlformats.org/drawingml/2006/picture">
+                <pic:pic xmlns:pic="http://schemas.openxmlformats.org/drawingml/2006/picture">
+                  <pic:nvPicPr>
+                    <pic:cNvPr id="1" name=""/>
+                    <pic:cNvPicPr/>
+                  </pic:nvPicPr>
+                  <pic:blipFill>
+                    <a:blip r:embed="rId10"/>
+                    <a:stretch>
+                      <a:fillRect/>
+                    </a:stretch>
+                  </pic:blipFill>
+                  <pic:spPr>
+                    <a:xfrm>
+                      <a:off x="0" y="0"/>
+                      <a:ext cx="5274310" cy="4095115"/>
+                    </a:xfrm>
+                    <a:prstGeom prst="rect">
+                      <a:avLst/>
+                    </a:prstGeom>
+                  </pic:spPr>
+                </pic:pic>
+              </a:graphicData>
+            </a:graphic>
+          </wp:inline>
+        </w:drawing>
+      </w:r>
+    </w:p>
+    <w:p>
+      <w:pPr>
+        <w:rPr>
+          <w:rFonts w:hint="eastAsia"/>
+        </w:rPr>
+      </w:pPr>
+    </w:p>
+    <w:p>
+      <w:pPr>
+        <w:pStyle w:val="3"/>
+        <w:numPr>
+          <w:ilvl w:val="0"/>
+          <w:numId w:val="1"/>
+        </w:numPr>
+      </w:pPr>
+      <w:r>
+        <w:rPr>
+          <w:rFonts w:hint="eastAsia"/>
+        </w:rPr>
+        <w:t>流程配置页面</w:t>
+      </w:r>
     </w:p>
     <w:sectPr>
       <w:pgSz w:w="11906" w:h="16838"/>

</xml_diff>

<commit_message>
update: add process-management page of frontend prototype.
</commit_message>
<xml_diff>
--- a/docs/界面原型实现.docx
+++ b/docs/界面原型实现.docx
@@ -296,11 +296,11 @@
     <w:p>
       <w:pPr>
         <w:jc w:val="center"/>
-        <w:rPr>
-          <w:rFonts w:hint="eastAsia"/>
-        </w:rPr>
-      </w:pPr>
-      <w:r>
+      </w:pPr>
+      <w:r>
+        <w:rPr>
+          <w:noProof/>
+        </w:rPr>
         <w:drawing>
           <wp:inline distT="0" distB="0" distL="0" distR="0" wp14:anchorId="5FFDEC30" wp14:editId="60154A45">
             <wp:extent cx="5274310" cy="3935095"/>
@@ -407,6 +407,9 @@
     </w:p>
     <w:p>
       <w:r>
+        <w:rPr>
+          <w:noProof/>
+        </w:rPr>
         <w:drawing>
           <wp:inline distT="0" distB="0" distL="0" distR="0" wp14:anchorId="0DBDD448" wp14:editId="5B7341F5">
             <wp:extent cx="5274310" cy="4095115"/>
@@ -444,13 +447,7 @@
         </w:drawing>
       </w:r>
     </w:p>
-    <w:p>
-      <w:pPr>
-        <w:rPr>
-          <w:rFonts w:hint="eastAsia"/>
-        </w:rPr>
-      </w:pPr>
-    </w:p>
+    <w:p/>
     <w:p>
       <w:pPr>
         <w:pStyle w:val="3"/>
@@ -463,7 +460,47 @@
         <w:rPr>
           <w:rFonts w:hint="eastAsia"/>
         </w:rPr>
+        <w:lastRenderedPageBreak/>
         <w:t>流程配置页面</w:t>
+      </w:r>
+    </w:p>
+    <w:p>
+      <w:r>
+        <w:drawing>
+          <wp:inline distT="0" distB="0" distL="0" distR="0" wp14:anchorId="57854385" wp14:editId="724A09CC">
+            <wp:extent cx="5274310" cy="3723640"/>
+            <wp:effectExtent l="0" t="0" r="2540" b="0"/>
+            <wp:docPr id="2" name="图片 2"/>
+            <wp:cNvGraphicFramePr>
+              <a:graphicFrameLocks xmlns:a="http://schemas.openxmlformats.org/drawingml/2006/main" noChangeAspect="1"/>
+            </wp:cNvGraphicFramePr>
+            <a:graphic xmlns:a="http://schemas.openxmlformats.org/drawingml/2006/main">
+              <a:graphicData uri="http://schemas.openxmlformats.org/drawingml/2006/picture">
+                <pic:pic xmlns:pic="http://schemas.openxmlformats.org/drawingml/2006/picture">
+                  <pic:nvPicPr>
+                    <pic:cNvPr id="1" name=""/>
+                    <pic:cNvPicPr/>
+                  </pic:nvPicPr>
+                  <pic:blipFill>
+                    <a:blip r:embed="rId11"/>
+                    <a:stretch>
+                      <a:fillRect/>
+                    </a:stretch>
+                  </pic:blipFill>
+                  <pic:spPr>
+                    <a:xfrm>
+                      <a:off x="0" y="0"/>
+                      <a:ext cx="5274310" cy="3723640"/>
+                    </a:xfrm>
+                    <a:prstGeom prst="rect">
+                      <a:avLst/>
+                    </a:prstGeom>
+                  </pic:spPr>
+                </pic:pic>
+              </a:graphicData>
+            </a:graphic>
+          </wp:inline>
+        </w:drawing>
       </w:r>
     </w:p>
     <w:sectPr>

</xml_diff>